<commit_message>
Merge 2017 and 2020 Particle
Made changes from the way Unity USED to do it to present day.

- No longer use SendMessage instead disable the PlayerController script after collision.
</commit_message>
<xml_diff>
--- a/Steps - 2020/20. Triggers & Collisions.docx
+++ b/Steps - 2020/20. Triggers & Collisions.docx
@@ -561,33 +561,37 @@
       <w:tblPr>
         <w:tblStyle w:val="TableGrid"/>
         <w:tblW w:w="0" w:type="auto"/>
+        <w:jc w:val="center"/>
         <w:tblLook w:val="04A0" w:firstRow="1" w:lastRow="0" w:firstColumn="1" w:lastColumn="0" w:noHBand="0" w:noVBand="1"/>
       </w:tblPr>
       <w:tblGrid>
-        <w:gridCol w:w="1505"/>
-        <w:gridCol w:w="1210"/>
-        <w:gridCol w:w="1209"/>
-        <w:gridCol w:w="1504"/>
-        <w:gridCol w:w="1209"/>
-        <w:gridCol w:w="1209"/>
-        <w:gridCol w:w="1504"/>
+        <w:gridCol w:w="1424"/>
+        <w:gridCol w:w="1270"/>
+        <w:gridCol w:w="1270"/>
+        <w:gridCol w:w="1423"/>
+        <w:gridCol w:w="1270"/>
+        <w:gridCol w:w="1270"/>
+        <w:gridCol w:w="1423"/>
       </w:tblGrid>
       <w:tr>
-        <w:tc>
-          <w:tcPr>
-            <w:tcW w:w="1850" w:type="dxa"/>
-            <w:shd w:val="clear" w:color="auto" w:fill="3B3838" w:themeFill="background2" w:themeFillShade="40"/>
-            <w:vAlign w:val="center"/>
-          </w:tcPr>
-          <w:p>
-            <w:pPr>
-              <w:ind w:hanging="450"/>
-              <w:jc w:val="center"/>
-              <w:rPr>
-                <w:b/>
-                <w:bCs/>
-                <w:sz w:val="32"/>
-                <w:szCs w:val="32"/>
+        <w:trPr>
+          <w:jc w:val="center"/>
+        </w:trPr>
+        <w:tc>
+          <w:tcPr>
+            <w:tcW w:w="1850" w:type="dxa"/>
+            <w:shd w:val="clear" w:color="auto" w:fill="3B3838" w:themeFill="background2" w:themeFillShade="40"/>
+            <w:vAlign w:val="center"/>
+          </w:tcPr>
+          <w:p>
+            <w:pPr>
+              <w:ind w:hanging="450"/>
+              <w:jc w:val="center"/>
+              <w:rPr>
+                <w:b/>
+                <w:bCs/>
+                <w:sz w:val="24"/>
+                <w:szCs w:val="24"/>
               </w:rPr>
             </w:pPr>
           </w:p>
@@ -606,8 +610,8 @@
                 <w:b/>
                 <w:bCs/>
                 <w:color w:val="FFC000"/>
-                <w:sz w:val="32"/>
-                <w:szCs w:val="32"/>
+                <w:sz w:val="24"/>
+                <w:szCs w:val="24"/>
               </w:rPr>
             </w:pPr>
             <w:r>
@@ -615,8 +619,8 @@
                 <w:b/>
                 <w:bCs/>
                 <w:color w:val="FFC000"/>
-                <w:sz w:val="32"/>
-                <w:szCs w:val="32"/>
+                <w:sz w:val="24"/>
+                <w:szCs w:val="24"/>
               </w:rPr>
               <w:t>Static Collider</w:t>
             </w:r>
@@ -636,8 +640,8 @@
                 <w:b/>
                 <w:bCs/>
                 <w:color w:val="FFC000"/>
-                <w:sz w:val="32"/>
-                <w:szCs w:val="32"/>
+                <w:sz w:val="24"/>
+                <w:szCs w:val="24"/>
               </w:rPr>
             </w:pPr>
             <w:proofErr w:type="spellStart"/>
@@ -646,8 +650,8 @@
                 <w:b/>
                 <w:bCs/>
                 <w:color w:val="FFC000"/>
-                <w:sz w:val="32"/>
-                <w:szCs w:val="32"/>
+                <w:sz w:val="24"/>
+                <w:szCs w:val="24"/>
               </w:rPr>
               <w:t>Rigidbody</w:t>
             </w:r>
@@ -657,8 +661,8 @@
                 <w:b/>
                 <w:bCs/>
                 <w:color w:val="FFC000"/>
-                <w:sz w:val="32"/>
-                <w:szCs w:val="32"/>
+                <w:sz w:val="24"/>
+                <w:szCs w:val="24"/>
               </w:rPr>
               <w:t xml:space="preserve"> Collider</w:t>
             </w:r>
@@ -678,8 +682,8 @@
                 <w:b/>
                 <w:bCs/>
                 <w:color w:val="FFC000"/>
-                <w:sz w:val="32"/>
-                <w:szCs w:val="32"/>
+                <w:sz w:val="24"/>
+                <w:szCs w:val="24"/>
               </w:rPr>
             </w:pPr>
             <w:r>
@@ -687,8 +691,8 @@
                 <w:b/>
                 <w:bCs/>
                 <w:color w:val="FFC000"/>
-                <w:sz w:val="32"/>
-                <w:szCs w:val="32"/>
+                <w:sz w:val="24"/>
+                <w:szCs w:val="24"/>
               </w:rPr>
               <w:t xml:space="preserve">Kinematic </w:t>
             </w:r>
@@ -698,8 +702,8 @@
                 <w:b/>
                 <w:bCs/>
                 <w:color w:val="FFC000"/>
-                <w:sz w:val="32"/>
-                <w:szCs w:val="32"/>
+                <w:sz w:val="24"/>
+                <w:szCs w:val="24"/>
               </w:rPr>
               <w:t>Rigidbody</w:t>
             </w:r>
@@ -709,8 +713,8 @@
                 <w:b/>
                 <w:bCs/>
                 <w:color w:val="FFC000"/>
-                <w:sz w:val="32"/>
-                <w:szCs w:val="32"/>
+                <w:sz w:val="24"/>
+                <w:szCs w:val="24"/>
               </w:rPr>
               <w:t xml:space="preserve"> Collider</w:t>
             </w:r>
@@ -730,17 +734,17 @@
                 <w:b/>
                 <w:bCs/>
                 <w:color w:val="00B050"/>
-                <w:sz w:val="32"/>
-                <w:szCs w:val="32"/>
-              </w:rPr>
-            </w:pPr>
-            <w:r>
-              <w:rPr>
-                <w:b/>
-                <w:bCs/>
-                <w:color w:val="00B050"/>
-                <w:sz w:val="32"/>
-                <w:szCs w:val="32"/>
+                <w:sz w:val="24"/>
+                <w:szCs w:val="24"/>
+              </w:rPr>
+            </w:pPr>
+            <w:r>
+              <w:rPr>
+                <w:b/>
+                <w:bCs/>
+                <w:color w:val="00B050"/>
+                <w:sz w:val="24"/>
+                <w:szCs w:val="24"/>
               </w:rPr>
               <w:t>Static Trigger Collider</w:t>
             </w:r>
@@ -760,8 +764,8 @@
                 <w:b/>
                 <w:bCs/>
                 <w:color w:val="00B050"/>
-                <w:sz w:val="32"/>
-                <w:szCs w:val="32"/>
+                <w:sz w:val="24"/>
+                <w:szCs w:val="24"/>
               </w:rPr>
             </w:pPr>
             <w:proofErr w:type="spellStart"/>
@@ -770,8 +774,8 @@
                 <w:b/>
                 <w:bCs/>
                 <w:color w:val="00B050"/>
-                <w:sz w:val="32"/>
-                <w:szCs w:val="32"/>
+                <w:sz w:val="24"/>
+                <w:szCs w:val="24"/>
               </w:rPr>
               <w:t>Rigidbody</w:t>
             </w:r>
@@ -781,8 +785,8 @@
                 <w:b/>
                 <w:bCs/>
                 <w:color w:val="00B050"/>
-                <w:sz w:val="32"/>
-                <w:szCs w:val="32"/>
+                <w:sz w:val="24"/>
+                <w:szCs w:val="24"/>
               </w:rPr>
               <w:t xml:space="preserve"> Trigger Collider</w:t>
             </w:r>
@@ -802,17 +806,17 @@
                 <w:b/>
                 <w:bCs/>
                 <w:color w:val="00B050"/>
-                <w:sz w:val="32"/>
-                <w:szCs w:val="32"/>
-              </w:rPr>
-            </w:pPr>
-            <w:r>
-              <w:rPr>
-                <w:b/>
-                <w:bCs/>
-                <w:color w:val="00B050"/>
-                <w:sz w:val="32"/>
-                <w:szCs w:val="32"/>
+                <w:sz w:val="24"/>
+                <w:szCs w:val="24"/>
+              </w:rPr>
+            </w:pPr>
+            <w:r>
+              <w:rPr>
+                <w:b/>
+                <w:bCs/>
+                <w:color w:val="00B050"/>
+                <w:sz w:val="24"/>
+                <w:szCs w:val="24"/>
               </w:rPr>
               <w:t xml:space="preserve">Kinematic </w:t>
             </w:r>
@@ -822,8 +826,8 @@
                 <w:b/>
                 <w:bCs/>
                 <w:color w:val="00B050"/>
-                <w:sz w:val="32"/>
-                <w:szCs w:val="32"/>
+                <w:sz w:val="24"/>
+                <w:szCs w:val="24"/>
               </w:rPr>
               <w:t>Rigidbody</w:t>
             </w:r>
@@ -833,8 +837,8 @@
                 <w:b/>
                 <w:bCs/>
                 <w:color w:val="00B050"/>
-                <w:sz w:val="32"/>
-                <w:szCs w:val="32"/>
+                <w:sz w:val="24"/>
+                <w:szCs w:val="24"/>
               </w:rPr>
               <w:t xml:space="preserve"> Collider</w:t>
             </w:r>
@@ -842,6 +846,9 @@
         </w:tc>
       </w:tr>
       <w:tr>
+        <w:trPr>
+          <w:jc w:val="center"/>
+        </w:trPr>
         <w:tc>
           <w:tcPr>
             <w:tcW w:w="1850" w:type="dxa"/>
@@ -856,8 +863,8 @@
                 <w:b/>
                 <w:bCs/>
                 <w:color w:val="FFC000"/>
-                <w:sz w:val="32"/>
-                <w:szCs w:val="32"/>
+                <w:sz w:val="24"/>
+                <w:szCs w:val="24"/>
               </w:rPr>
             </w:pPr>
             <w:r>
@@ -865,8 +872,8 @@
                 <w:b/>
                 <w:bCs/>
                 <w:color w:val="FFC000"/>
-                <w:sz w:val="32"/>
-                <w:szCs w:val="32"/>
+                <w:sz w:val="24"/>
+                <w:szCs w:val="24"/>
               </w:rPr>
               <w:t>Static Collider</w:t>
             </w:r>
@@ -883,8 +890,8 @@
               <w:ind w:hanging="450"/>
               <w:jc w:val="center"/>
               <w:rPr>
-                <w:sz w:val="32"/>
-                <w:szCs w:val="32"/>
+                <w:sz w:val="24"/>
+                <w:szCs w:val="24"/>
               </w:rPr>
             </w:pPr>
           </w:p>
@@ -901,15 +908,15 @@
               <w:jc w:val="center"/>
               <w:rPr>
                 <w:color w:val="FFC000"/>
-                <w:sz w:val="32"/>
-                <w:szCs w:val="32"/>
+                <w:sz w:val="24"/>
+                <w:szCs w:val="24"/>
               </w:rPr>
             </w:pPr>
             <w:r>
               <w:rPr>
                 <w:color w:val="FFC000"/>
-                <w:sz w:val="32"/>
-                <w:szCs w:val="32"/>
+                <w:sz w:val="24"/>
+                <w:szCs w:val="24"/>
               </w:rPr>
               <w:t>Collision</w:t>
             </w:r>
@@ -926,51 +933,51 @@
               <w:ind w:hanging="450"/>
               <w:jc w:val="center"/>
               <w:rPr>
-                <w:sz w:val="32"/>
-                <w:szCs w:val="32"/>
-              </w:rPr>
-            </w:pPr>
-          </w:p>
-        </w:tc>
-        <w:tc>
-          <w:tcPr>
-            <w:tcW w:w="1850" w:type="dxa"/>
-            <w:shd w:val="clear" w:color="auto" w:fill="3B3838" w:themeFill="background2" w:themeFillShade="40"/>
-            <w:vAlign w:val="center"/>
-          </w:tcPr>
-          <w:p>
-            <w:pPr>
-              <w:ind w:hanging="450"/>
-              <w:jc w:val="center"/>
-              <w:rPr>
-                <w:color w:val="00B050"/>
-                <w:sz w:val="32"/>
-                <w:szCs w:val="32"/>
-              </w:rPr>
-            </w:pPr>
-          </w:p>
-        </w:tc>
-        <w:tc>
-          <w:tcPr>
-            <w:tcW w:w="1850" w:type="dxa"/>
-            <w:shd w:val="clear" w:color="auto" w:fill="3B3838" w:themeFill="background2" w:themeFillShade="40"/>
-            <w:vAlign w:val="center"/>
-          </w:tcPr>
-          <w:p>
-            <w:pPr>
-              <w:ind w:hanging="450"/>
-              <w:jc w:val="center"/>
-              <w:rPr>
-                <w:color w:val="00B050"/>
-                <w:sz w:val="32"/>
-                <w:szCs w:val="32"/>
-              </w:rPr>
-            </w:pPr>
-            <w:r>
-              <w:rPr>
-                <w:color w:val="00B050"/>
-                <w:sz w:val="32"/>
-                <w:szCs w:val="32"/>
+                <w:sz w:val="24"/>
+                <w:szCs w:val="24"/>
+              </w:rPr>
+            </w:pPr>
+          </w:p>
+        </w:tc>
+        <w:tc>
+          <w:tcPr>
+            <w:tcW w:w="1850" w:type="dxa"/>
+            <w:shd w:val="clear" w:color="auto" w:fill="3B3838" w:themeFill="background2" w:themeFillShade="40"/>
+            <w:vAlign w:val="center"/>
+          </w:tcPr>
+          <w:p>
+            <w:pPr>
+              <w:ind w:hanging="450"/>
+              <w:jc w:val="center"/>
+              <w:rPr>
+                <w:color w:val="00B050"/>
+                <w:sz w:val="24"/>
+                <w:szCs w:val="24"/>
+              </w:rPr>
+            </w:pPr>
+          </w:p>
+        </w:tc>
+        <w:tc>
+          <w:tcPr>
+            <w:tcW w:w="1850" w:type="dxa"/>
+            <w:shd w:val="clear" w:color="auto" w:fill="3B3838" w:themeFill="background2" w:themeFillShade="40"/>
+            <w:vAlign w:val="center"/>
+          </w:tcPr>
+          <w:p>
+            <w:pPr>
+              <w:ind w:hanging="450"/>
+              <w:jc w:val="center"/>
+              <w:rPr>
+                <w:color w:val="00B050"/>
+                <w:sz w:val="24"/>
+                <w:szCs w:val="24"/>
+              </w:rPr>
+            </w:pPr>
+            <w:r>
+              <w:rPr>
+                <w:color w:val="00B050"/>
+                <w:sz w:val="24"/>
+                <w:szCs w:val="24"/>
               </w:rPr>
               <w:t>Trigger</w:t>
             </w:r>
@@ -988,15 +995,15 @@
               <w:jc w:val="center"/>
               <w:rPr>
                 <w:color w:val="00B050"/>
-                <w:sz w:val="32"/>
-                <w:szCs w:val="32"/>
-              </w:rPr>
-            </w:pPr>
-            <w:r>
-              <w:rPr>
-                <w:color w:val="00B050"/>
-                <w:sz w:val="32"/>
-                <w:szCs w:val="32"/>
+                <w:sz w:val="24"/>
+                <w:szCs w:val="24"/>
+              </w:rPr>
+            </w:pPr>
+            <w:r>
+              <w:rPr>
+                <w:color w:val="00B050"/>
+                <w:sz w:val="24"/>
+                <w:szCs w:val="24"/>
               </w:rPr>
               <w:t>Trigger</w:t>
             </w:r>
@@ -1004,6 +1011,9 @@
         </w:tc>
       </w:tr>
       <w:tr>
+        <w:trPr>
+          <w:jc w:val="center"/>
+        </w:trPr>
         <w:tc>
           <w:tcPr>
             <w:tcW w:w="1850" w:type="dxa"/>
@@ -1018,8 +1028,8 @@
                 <w:b/>
                 <w:bCs/>
                 <w:color w:val="FFC000"/>
-                <w:sz w:val="32"/>
-                <w:szCs w:val="32"/>
+                <w:sz w:val="24"/>
+                <w:szCs w:val="24"/>
               </w:rPr>
             </w:pPr>
             <w:proofErr w:type="spellStart"/>
@@ -1028,8 +1038,8 @@
                 <w:b/>
                 <w:bCs/>
                 <w:color w:val="FFC000"/>
-                <w:sz w:val="32"/>
-                <w:szCs w:val="32"/>
+                <w:sz w:val="24"/>
+                <w:szCs w:val="24"/>
               </w:rPr>
               <w:t>Rigidbody</w:t>
             </w:r>
@@ -1039,8 +1049,8 @@
                 <w:b/>
                 <w:bCs/>
                 <w:color w:val="FFC000"/>
-                <w:sz w:val="32"/>
-                <w:szCs w:val="32"/>
+                <w:sz w:val="24"/>
+                <w:szCs w:val="24"/>
               </w:rPr>
               <w:t xml:space="preserve"> Collider</w:t>
             </w:r>
@@ -1058,15 +1068,15 @@
               <w:jc w:val="center"/>
               <w:rPr>
                 <w:color w:val="FFC000"/>
-                <w:sz w:val="32"/>
-                <w:szCs w:val="32"/>
+                <w:sz w:val="24"/>
+                <w:szCs w:val="24"/>
               </w:rPr>
             </w:pPr>
             <w:r>
               <w:rPr>
                 <w:color w:val="FFC000"/>
-                <w:sz w:val="32"/>
-                <w:szCs w:val="32"/>
+                <w:sz w:val="24"/>
+                <w:szCs w:val="24"/>
               </w:rPr>
               <w:t>Collision</w:t>
             </w:r>
@@ -1084,15 +1094,15 @@
               <w:jc w:val="center"/>
               <w:rPr>
                 <w:color w:val="FFC000"/>
-                <w:sz w:val="32"/>
-                <w:szCs w:val="32"/>
+                <w:sz w:val="24"/>
+                <w:szCs w:val="24"/>
               </w:rPr>
             </w:pPr>
             <w:r>
               <w:rPr>
                 <w:color w:val="FFC000"/>
-                <w:sz w:val="32"/>
-                <w:szCs w:val="32"/>
+                <w:sz w:val="24"/>
+                <w:szCs w:val="24"/>
               </w:rPr>
               <w:t>Collision</w:t>
             </w:r>
@@ -1110,15 +1120,15 @@
               <w:jc w:val="center"/>
               <w:rPr>
                 <w:color w:val="FFC000"/>
-                <w:sz w:val="32"/>
-                <w:szCs w:val="32"/>
+                <w:sz w:val="24"/>
+                <w:szCs w:val="24"/>
               </w:rPr>
             </w:pPr>
             <w:r>
               <w:rPr>
                 <w:color w:val="FFC000"/>
-                <w:sz w:val="32"/>
-                <w:szCs w:val="32"/>
+                <w:sz w:val="24"/>
+                <w:szCs w:val="24"/>
               </w:rPr>
               <w:t>Collision</w:t>
             </w:r>
@@ -1136,15 +1146,15 @@
               <w:jc w:val="center"/>
               <w:rPr>
                 <w:color w:val="00B050"/>
-                <w:sz w:val="32"/>
-                <w:szCs w:val="32"/>
-              </w:rPr>
-            </w:pPr>
-            <w:r>
-              <w:rPr>
-                <w:color w:val="00B050"/>
-                <w:sz w:val="32"/>
-                <w:szCs w:val="32"/>
+                <w:sz w:val="24"/>
+                <w:szCs w:val="24"/>
+              </w:rPr>
+            </w:pPr>
+            <w:r>
+              <w:rPr>
+                <w:color w:val="00B050"/>
+                <w:sz w:val="24"/>
+                <w:szCs w:val="24"/>
               </w:rPr>
               <w:t>Trigger</w:t>
             </w:r>
@@ -1162,15 +1172,15 @@
               <w:jc w:val="center"/>
               <w:rPr>
                 <w:color w:val="00B050"/>
-                <w:sz w:val="32"/>
-                <w:szCs w:val="32"/>
-              </w:rPr>
-            </w:pPr>
-            <w:r>
-              <w:rPr>
-                <w:color w:val="00B050"/>
-                <w:sz w:val="32"/>
-                <w:szCs w:val="32"/>
+                <w:sz w:val="24"/>
+                <w:szCs w:val="24"/>
+              </w:rPr>
+            </w:pPr>
+            <w:r>
+              <w:rPr>
+                <w:color w:val="00B050"/>
+                <w:sz w:val="24"/>
+                <w:szCs w:val="24"/>
               </w:rPr>
               <w:t>Trigger</w:t>
             </w:r>
@@ -1188,15 +1198,15 @@
               <w:jc w:val="center"/>
               <w:rPr>
                 <w:color w:val="00B050"/>
-                <w:sz w:val="32"/>
-                <w:szCs w:val="32"/>
-              </w:rPr>
-            </w:pPr>
-            <w:r>
-              <w:rPr>
-                <w:color w:val="00B050"/>
-                <w:sz w:val="32"/>
-                <w:szCs w:val="32"/>
+                <w:sz w:val="24"/>
+                <w:szCs w:val="24"/>
+              </w:rPr>
+            </w:pPr>
+            <w:r>
+              <w:rPr>
+                <w:color w:val="00B050"/>
+                <w:sz w:val="24"/>
+                <w:szCs w:val="24"/>
               </w:rPr>
               <w:t>Trigger</w:t>
             </w:r>
@@ -1204,6 +1214,9 @@
         </w:tc>
       </w:tr>
       <w:tr>
+        <w:trPr>
+          <w:jc w:val="center"/>
+        </w:trPr>
         <w:tc>
           <w:tcPr>
             <w:tcW w:w="1850" w:type="dxa"/>
@@ -1218,8 +1231,8 @@
                 <w:b/>
                 <w:bCs/>
                 <w:color w:val="FFC000"/>
-                <w:sz w:val="32"/>
-                <w:szCs w:val="32"/>
+                <w:sz w:val="24"/>
+                <w:szCs w:val="24"/>
               </w:rPr>
             </w:pPr>
             <w:r>
@@ -1227,8 +1240,8 @@
                 <w:b/>
                 <w:bCs/>
                 <w:color w:val="FFC000"/>
-                <w:sz w:val="32"/>
-                <w:szCs w:val="32"/>
+                <w:sz w:val="24"/>
+                <w:szCs w:val="24"/>
               </w:rPr>
               <w:t xml:space="preserve">Kinematic </w:t>
             </w:r>
@@ -1238,8 +1251,8 @@
                 <w:b/>
                 <w:bCs/>
                 <w:color w:val="FFC000"/>
-                <w:sz w:val="32"/>
-                <w:szCs w:val="32"/>
+                <w:sz w:val="24"/>
+                <w:szCs w:val="24"/>
               </w:rPr>
               <w:t>Rigidbody</w:t>
             </w:r>
@@ -1249,8 +1262,8 @@
                 <w:b/>
                 <w:bCs/>
                 <w:color w:val="FFC000"/>
-                <w:sz w:val="32"/>
-                <w:szCs w:val="32"/>
+                <w:sz w:val="24"/>
+                <w:szCs w:val="24"/>
               </w:rPr>
               <w:t xml:space="preserve"> Collider</w:t>
             </w:r>
@@ -1267,8 +1280,8 @@
               <w:ind w:hanging="450"/>
               <w:jc w:val="center"/>
               <w:rPr>
-                <w:sz w:val="32"/>
-                <w:szCs w:val="32"/>
+                <w:sz w:val="24"/>
+                <w:szCs w:val="24"/>
               </w:rPr>
             </w:pPr>
           </w:p>
@@ -1285,15 +1298,15 @@
               <w:jc w:val="center"/>
               <w:rPr>
                 <w:color w:val="FFC000"/>
-                <w:sz w:val="32"/>
-                <w:szCs w:val="32"/>
+                <w:sz w:val="24"/>
+                <w:szCs w:val="24"/>
               </w:rPr>
             </w:pPr>
             <w:r>
               <w:rPr>
                 <w:color w:val="FFC000"/>
-                <w:sz w:val="32"/>
-                <w:szCs w:val="32"/>
+                <w:sz w:val="24"/>
+                <w:szCs w:val="24"/>
               </w:rPr>
               <w:t>Collision</w:t>
             </w:r>
@@ -1310,33 +1323,33 @@
               <w:ind w:hanging="450"/>
               <w:jc w:val="center"/>
               <w:rPr>
-                <w:sz w:val="32"/>
-                <w:szCs w:val="32"/>
-              </w:rPr>
-            </w:pPr>
-          </w:p>
-        </w:tc>
-        <w:tc>
-          <w:tcPr>
-            <w:tcW w:w="1850" w:type="dxa"/>
-            <w:shd w:val="clear" w:color="auto" w:fill="3B3838" w:themeFill="background2" w:themeFillShade="40"/>
-            <w:vAlign w:val="center"/>
-          </w:tcPr>
-          <w:p>
-            <w:pPr>
-              <w:ind w:hanging="450"/>
-              <w:jc w:val="center"/>
-              <w:rPr>
-                <w:color w:val="00B050"/>
-                <w:sz w:val="32"/>
-                <w:szCs w:val="32"/>
-              </w:rPr>
-            </w:pPr>
-            <w:r>
-              <w:rPr>
-                <w:color w:val="00B050"/>
-                <w:sz w:val="32"/>
-                <w:szCs w:val="32"/>
+                <w:sz w:val="24"/>
+                <w:szCs w:val="24"/>
+              </w:rPr>
+            </w:pPr>
+          </w:p>
+        </w:tc>
+        <w:tc>
+          <w:tcPr>
+            <w:tcW w:w="1850" w:type="dxa"/>
+            <w:shd w:val="clear" w:color="auto" w:fill="3B3838" w:themeFill="background2" w:themeFillShade="40"/>
+            <w:vAlign w:val="center"/>
+          </w:tcPr>
+          <w:p>
+            <w:pPr>
+              <w:ind w:hanging="450"/>
+              <w:jc w:val="center"/>
+              <w:rPr>
+                <w:color w:val="00B050"/>
+                <w:sz w:val="24"/>
+                <w:szCs w:val="24"/>
+              </w:rPr>
+            </w:pPr>
+            <w:r>
+              <w:rPr>
+                <w:color w:val="00B050"/>
+                <w:sz w:val="24"/>
+                <w:szCs w:val="24"/>
               </w:rPr>
               <w:t>Trigger</w:t>
             </w:r>
@@ -1354,15 +1367,15 @@
               <w:jc w:val="center"/>
               <w:rPr>
                 <w:color w:val="00B050"/>
-                <w:sz w:val="32"/>
-                <w:szCs w:val="32"/>
-              </w:rPr>
-            </w:pPr>
-            <w:r>
-              <w:rPr>
-                <w:color w:val="00B050"/>
-                <w:sz w:val="32"/>
-                <w:szCs w:val="32"/>
+                <w:sz w:val="24"/>
+                <w:szCs w:val="24"/>
+              </w:rPr>
+            </w:pPr>
+            <w:r>
+              <w:rPr>
+                <w:color w:val="00B050"/>
+                <w:sz w:val="24"/>
+                <w:szCs w:val="24"/>
               </w:rPr>
               <w:t>Trigger</w:t>
             </w:r>
@@ -1380,15 +1393,15 @@
               <w:jc w:val="center"/>
               <w:rPr>
                 <w:color w:val="00B050"/>
-                <w:sz w:val="32"/>
-                <w:szCs w:val="32"/>
-              </w:rPr>
-            </w:pPr>
-            <w:r>
-              <w:rPr>
-                <w:color w:val="00B050"/>
-                <w:sz w:val="32"/>
-                <w:szCs w:val="32"/>
+                <w:sz w:val="24"/>
+                <w:szCs w:val="24"/>
+              </w:rPr>
+            </w:pPr>
+            <w:r>
+              <w:rPr>
+                <w:color w:val="00B050"/>
+                <w:sz w:val="24"/>
+                <w:szCs w:val="24"/>
               </w:rPr>
               <w:t>Trigger</w:t>
             </w:r>
@@ -1396,31 +1409,34 @@
         </w:tc>
       </w:tr>
       <w:tr>
-        <w:tc>
-          <w:tcPr>
-            <w:tcW w:w="1850" w:type="dxa"/>
-            <w:shd w:val="clear" w:color="auto" w:fill="3B3838" w:themeFill="background2" w:themeFillShade="40"/>
-            <w:vAlign w:val="center"/>
-          </w:tcPr>
-          <w:p>
-            <w:pPr>
-              <w:ind w:hanging="450"/>
-              <w:jc w:val="center"/>
-              <w:rPr>
-                <w:b/>
-                <w:bCs/>
-                <w:color w:val="00B050"/>
-                <w:sz w:val="32"/>
-                <w:szCs w:val="32"/>
-              </w:rPr>
-            </w:pPr>
-            <w:r>
-              <w:rPr>
-                <w:b/>
-                <w:bCs/>
-                <w:color w:val="00B050"/>
-                <w:sz w:val="32"/>
-                <w:szCs w:val="32"/>
+        <w:trPr>
+          <w:jc w:val="center"/>
+        </w:trPr>
+        <w:tc>
+          <w:tcPr>
+            <w:tcW w:w="1850" w:type="dxa"/>
+            <w:shd w:val="clear" w:color="auto" w:fill="3B3838" w:themeFill="background2" w:themeFillShade="40"/>
+            <w:vAlign w:val="center"/>
+          </w:tcPr>
+          <w:p>
+            <w:pPr>
+              <w:ind w:hanging="450"/>
+              <w:jc w:val="center"/>
+              <w:rPr>
+                <w:b/>
+                <w:bCs/>
+                <w:color w:val="00B050"/>
+                <w:sz w:val="24"/>
+                <w:szCs w:val="24"/>
+              </w:rPr>
+            </w:pPr>
+            <w:r>
+              <w:rPr>
+                <w:b/>
+                <w:bCs/>
+                <w:color w:val="00B050"/>
+                <w:sz w:val="24"/>
+                <w:szCs w:val="24"/>
               </w:rPr>
               <w:t>Static Trigger Collider</w:t>
             </w:r>
@@ -1438,33 +1454,33 @@
               <w:jc w:val="center"/>
               <w:rPr>
                 <w:color w:val="00B050"/>
-                <w:sz w:val="32"/>
-                <w:szCs w:val="32"/>
-              </w:rPr>
-            </w:pPr>
-          </w:p>
-        </w:tc>
-        <w:tc>
-          <w:tcPr>
-            <w:tcW w:w="1850" w:type="dxa"/>
-            <w:shd w:val="clear" w:color="auto" w:fill="3B3838" w:themeFill="background2" w:themeFillShade="40"/>
-            <w:vAlign w:val="center"/>
-          </w:tcPr>
-          <w:p>
-            <w:pPr>
-              <w:ind w:hanging="450"/>
-              <w:jc w:val="center"/>
-              <w:rPr>
-                <w:color w:val="00B050"/>
-                <w:sz w:val="32"/>
-                <w:szCs w:val="32"/>
-              </w:rPr>
-            </w:pPr>
-            <w:r>
-              <w:rPr>
-                <w:color w:val="00B050"/>
-                <w:sz w:val="32"/>
-                <w:szCs w:val="32"/>
+                <w:sz w:val="24"/>
+                <w:szCs w:val="24"/>
+              </w:rPr>
+            </w:pPr>
+          </w:p>
+        </w:tc>
+        <w:tc>
+          <w:tcPr>
+            <w:tcW w:w="1850" w:type="dxa"/>
+            <w:shd w:val="clear" w:color="auto" w:fill="3B3838" w:themeFill="background2" w:themeFillShade="40"/>
+            <w:vAlign w:val="center"/>
+          </w:tcPr>
+          <w:p>
+            <w:pPr>
+              <w:ind w:hanging="450"/>
+              <w:jc w:val="center"/>
+              <w:rPr>
+                <w:color w:val="00B050"/>
+                <w:sz w:val="24"/>
+                <w:szCs w:val="24"/>
+              </w:rPr>
+            </w:pPr>
+            <w:r>
+              <w:rPr>
+                <w:color w:val="00B050"/>
+                <w:sz w:val="24"/>
+                <w:szCs w:val="24"/>
               </w:rPr>
               <w:t>Trigger</w:t>
             </w:r>
@@ -1482,15 +1498,15 @@
               <w:jc w:val="center"/>
               <w:rPr>
                 <w:color w:val="00B050"/>
-                <w:sz w:val="32"/>
-                <w:szCs w:val="32"/>
-              </w:rPr>
-            </w:pPr>
-            <w:r>
-              <w:rPr>
-                <w:color w:val="00B050"/>
-                <w:sz w:val="32"/>
-                <w:szCs w:val="32"/>
+                <w:sz w:val="24"/>
+                <w:szCs w:val="24"/>
+              </w:rPr>
+            </w:pPr>
+            <w:r>
+              <w:rPr>
+                <w:color w:val="00B050"/>
+                <w:sz w:val="24"/>
+                <w:szCs w:val="24"/>
               </w:rPr>
               <w:t>Trigger</w:t>
             </w:r>
@@ -1508,33 +1524,33 @@
               <w:jc w:val="center"/>
               <w:rPr>
                 <w:color w:val="00B050"/>
-                <w:sz w:val="32"/>
-                <w:szCs w:val="32"/>
-              </w:rPr>
-            </w:pPr>
-          </w:p>
-        </w:tc>
-        <w:tc>
-          <w:tcPr>
-            <w:tcW w:w="1850" w:type="dxa"/>
-            <w:shd w:val="clear" w:color="auto" w:fill="3B3838" w:themeFill="background2" w:themeFillShade="40"/>
-            <w:vAlign w:val="center"/>
-          </w:tcPr>
-          <w:p>
-            <w:pPr>
-              <w:ind w:hanging="450"/>
-              <w:jc w:val="center"/>
-              <w:rPr>
-                <w:color w:val="00B050"/>
-                <w:sz w:val="32"/>
-                <w:szCs w:val="32"/>
-              </w:rPr>
-            </w:pPr>
-            <w:r>
-              <w:rPr>
-                <w:color w:val="00B050"/>
-                <w:sz w:val="32"/>
-                <w:szCs w:val="32"/>
+                <w:sz w:val="24"/>
+                <w:szCs w:val="24"/>
+              </w:rPr>
+            </w:pPr>
+          </w:p>
+        </w:tc>
+        <w:tc>
+          <w:tcPr>
+            <w:tcW w:w="1850" w:type="dxa"/>
+            <w:shd w:val="clear" w:color="auto" w:fill="3B3838" w:themeFill="background2" w:themeFillShade="40"/>
+            <w:vAlign w:val="center"/>
+          </w:tcPr>
+          <w:p>
+            <w:pPr>
+              <w:ind w:hanging="450"/>
+              <w:jc w:val="center"/>
+              <w:rPr>
+                <w:color w:val="00B050"/>
+                <w:sz w:val="24"/>
+                <w:szCs w:val="24"/>
+              </w:rPr>
+            </w:pPr>
+            <w:r>
+              <w:rPr>
+                <w:color w:val="00B050"/>
+                <w:sz w:val="24"/>
+                <w:szCs w:val="24"/>
               </w:rPr>
               <w:t>Trigger</w:t>
             </w:r>
@@ -1552,15 +1568,15 @@
               <w:jc w:val="center"/>
               <w:rPr>
                 <w:color w:val="00B050"/>
-                <w:sz w:val="32"/>
-                <w:szCs w:val="32"/>
-              </w:rPr>
-            </w:pPr>
-            <w:r>
-              <w:rPr>
-                <w:color w:val="00B050"/>
-                <w:sz w:val="32"/>
-                <w:szCs w:val="32"/>
+                <w:sz w:val="24"/>
+                <w:szCs w:val="24"/>
+              </w:rPr>
+            </w:pPr>
+            <w:r>
+              <w:rPr>
+                <w:color w:val="00B050"/>
+                <w:sz w:val="24"/>
+                <w:szCs w:val="24"/>
               </w:rPr>
               <w:t>Trigger</w:t>
             </w:r>
@@ -1568,22 +1584,25 @@
         </w:tc>
       </w:tr>
       <w:tr>
-        <w:tc>
-          <w:tcPr>
-            <w:tcW w:w="1850" w:type="dxa"/>
-            <w:shd w:val="clear" w:color="auto" w:fill="3B3838" w:themeFill="background2" w:themeFillShade="40"/>
-            <w:vAlign w:val="center"/>
-          </w:tcPr>
-          <w:p>
-            <w:pPr>
-              <w:ind w:hanging="450"/>
-              <w:jc w:val="center"/>
-              <w:rPr>
-                <w:b/>
-                <w:bCs/>
-                <w:color w:val="00B050"/>
-                <w:sz w:val="32"/>
-                <w:szCs w:val="32"/>
+        <w:trPr>
+          <w:jc w:val="center"/>
+        </w:trPr>
+        <w:tc>
+          <w:tcPr>
+            <w:tcW w:w="1850" w:type="dxa"/>
+            <w:shd w:val="clear" w:color="auto" w:fill="3B3838" w:themeFill="background2" w:themeFillShade="40"/>
+            <w:vAlign w:val="center"/>
+          </w:tcPr>
+          <w:p>
+            <w:pPr>
+              <w:ind w:hanging="450"/>
+              <w:jc w:val="center"/>
+              <w:rPr>
+                <w:b/>
+                <w:bCs/>
+                <w:color w:val="00B050"/>
+                <w:sz w:val="24"/>
+                <w:szCs w:val="24"/>
               </w:rPr>
             </w:pPr>
             <w:proofErr w:type="spellStart"/>
@@ -1592,8 +1611,8 @@
                 <w:b/>
                 <w:bCs/>
                 <w:color w:val="00B050"/>
-                <w:sz w:val="32"/>
-                <w:szCs w:val="32"/>
+                <w:sz w:val="24"/>
+                <w:szCs w:val="24"/>
               </w:rPr>
               <w:t>Rigidbody</w:t>
             </w:r>
@@ -1603,8 +1622,8 @@
                 <w:b/>
                 <w:bCs/>
                 <w:color w:val="00B050"/>
-                <w:sz w:val="32"/>
-                <w:szCs w:val="32"/>
+                <w:sz w:val="24"/>
+                <w:szCs w:val="24"/>
               </w:rPr>
               <w:t xml:space="preserve"> Trigger Collider</w:t>
             </w:r>
@@ -1622,15 +1641,15 @@
               <w:jc w:val="center"/>
               <w:rPr>
                 <w:color w:val="00B050"/>
-                <w:sz w:val="32"/>
-                <w:szCs w:val="32"/>
-              </w:rPr>
-            </w:pPr>
-            <w:r>
-              <w:rPr>
-                <w:color w:val="00B050"/>
-                <w:sz w:val="32"/>
-                <w:szCs w:val="32"/>
+                <w:sz w:val="24"/>
+                <w:szCs w:val="24"/>
+              </w:rPr>
+            </w:pPr>
+            <w:r>
+              <w:rPr>
+                <w:color w:val="00B050"/>
+                <w:sz w:val="24"/>
+                <w:szCs w:val="24"/>
               </w:rPr>
               <w:t>Trigger</w:t>
             </w:r>
@@ -1648,15 +1667,15 @@
               <w:jc w:val="center"/>
               <w:rPr>
                 <w:color w:val="00B050"/>
-                <w:sz w:val="32"/>
-                <w:szCs w:val="32"/>
-              </w:rPr>
-            </w:pPr>
-            <w:r>
-              <w:rPr>
-                <w:color w:val="00B050"/>
-                <w:sz w:val="32"/>
-                <w:szCs w:val="32"/>
+                <w:sz w:val="24"/>
+                <w:szCs w:val="24"/>
+              </w:rPr>
+            </w:pPr>
+            <w:r>
+              <w:rPr>
+                <w:color w:val="00B050"/>
+                <w:sz w:val="24"/>
+                <w:szCs w:val="24"/>
               </w:rPr>
               <w:t>Trigger</w:t>
             </w:r>
@@ -1674,15 +1693,15 @@
               <w:jc w:val="center"/>
               <w:rPr>
                 <w:color w:val="00B050"/>
-                <w:sz w:val="32"/>
-                <w:szCs w:val="32"/>
-              </w:rPr>
-            </w:pPr>
-            <w:r>
-              <w:rPr>
-                <w:color w:val="00B050"/>
-                <w:sz w:val="32"/>
-                <w:szCs w:val="32"/>
+                <w:sz w:val="24"/>
+                <w:szCs w:val="24"/>
+              </w:rPr>
+            </w:pPr>
+            <w:r>
+              <w:rPr>
+                <w:color w:val="00B050"/>
+                <w:sz w:val="24"/>
+                <w:szCs w:val="24"/>
               </w:rPr>
               <w:t>Trigger</w:t>
             </w:r>
@@ -1700,15 +1719,15 @@
               <w:jc w:val="center"/>
               <w:rPr>
                 <w:color w:val="00B050"/>
-                <w:sz w:val="32"/>
-                <w:szCs w:val="32"/>
-              </w:rPr>
-            </w:pPr>
-            <w:r>
-              <w:rPr>
-                <w:color w:val="00B050"/>
-                <w:sz w:val="32"/>
-                <w:szCs w:val="32"/>
+                <w:sz w:val="24"/>
+                <w:szCs w:val="24"/>
+              </w:rPr>
+            </w:pPr>
+            <w:r>
+              <w:rPr>
+                <w:color w:val="00B050"/>
+                <w:sz w:val="24"/>
+                <w:szCs w:val="24"/>
               </w:rPr>
               <w:t>Trigger</w:t>
             </w:r>
@@ -1726,15 +1745,15 @@
               <w:jc w:val="center"/>
               <w:rPr>
                 <w:color w:val="00B050"/>
-                <w:sz w:val="32"/>
-                <w:szCs w:val="32"/>
-              </w:rPr>
-            </w:pPr>
-            <w:r>
-              <w:rPr>
-                <w:color w:val="00B050"/>
-                <w:sz w:val="32"/>
-                <w:szCs w:val="32"/>
+                <w:sz w:val="24"/>
+                <w:szCs w:val="24"/>
+              </w:rPr>
+            </w:pPr>
+            <w:r>
+              <w:rPr>
+                <w:color w:val="00B050"/>
+                <w:sz w:val="24"/>
+                <w:szCs w:val="24"/>
               </w:rPr>
               <w:t>Trigger</w:t>
             </w:r>
@@ -1752,15 +1771,15 @@
               <w:jc w:val="center"/>
               <w:rPr>
                 <w:color w:val="00B050"/>
-                <w:sz w:val="32"/>
-                <w:szCs w:val="32"/>
-              </w:rPr>
-            </w:pPr>
-            <w:r>
-              <w:rPr>
-                <w:color w:val="00B050"/>
-                <w:sz w:val="32"/>
-                <w:szCs w:val="32"/>
+                <w:sz w:val="24"/>
+                <w:szCs w:val="24"/>
+              </w:rPr>
+            </w:pPr>
+            <w:r>
+              <w:rPr>
+                <w:color w:val="00B050"/>
+                <w:sz w:val="24"/>
+                <w:szCs w:val="24"/>
               </w:rPr>
               <w:t>Trigger</w:t>
             </w:r>
@@ -1768,31 +1787,34 @@
         </w:tc>
       </w:tr>
       <w:tr>
-        <w:tc>
-          <w:tcPr>
-            <w:tcW w:w="1850" w:type="dxa"/>
-            <w:shd w:val="clear" w:color="auto" w:fill="3B3838" w:themeFill="background2" w:themeFillShade="40"/>
-            <w:vAlign w:val="center"/>
-          </w:tcPr>
-          <w:p>
-            <w:pPr>
-              <w:ind w:hanging="450"/>
-              <w:jc w:val="center"/>
-              <w:rPr>
-                <w:b/>
-                <w:bCs/>
-                <w:color w:val="00B050"/>
-                <w:sz w:val="32"/>
-                <w:szCs w:val="32"/>
-              </w:rPr>
-            </w:pPr>
-            <w:r>
-              <w:rPr>
-                <w:b/>
-                <w:bCs/>
-                <w:color w:val="00B050"/>
-                <w:sz w:val="32"/>
-                <w:szCs w:val="32"/>
+        <w:trPr>
+          <w:jc w:val="center"/>
+        </w:trPr>
+        <w:tc>
+          <w:tcPr>
+            <w:tcW w:w="1850" w:type="dxa"/>
+            <w:shd w:val="clear" w:color="auto" w:fill="3B3838" w:themeFill="background2" w:themeFillShade="40"/>
+            <w:vAlign w:val="center"/>
+          </w:tcPr>
+          <w:p>
+            <w:pPr>
+              <w:ind w:hanging="450"/>
+              <w:jc w:val="center"/>
+              <w:rPr>
+                <w:b/>
+                <w:bCs/>
+                <w:color w:val="00B050"/>
+                <w:sz w:val="24"/>
+                <w:szCs w:val="24"/>
+              </w:rPr>
+            </w:pPr>
+            <w:r>
+              <w:rPr>
+                <w:b/>
+                <w:bCs/>
+                <w:color w:val="00B050"/>
+                <w:sz w:val="24"/>
+                <w:szCs w:val="24"/>
               </w:rPr>
               <w:t xml:space="preserve">Kinematic </w:t>
             </w:r>
@@ -1802,8 +1824,8 @@
                 <w:b/>
                 <w:bCs/>
                 <w:color w:val="00B050"/>
-                <w:sz w:val="32"/>
-                <w:szCs w:val="32"/>
+                <w:sz w:val="24"/>
+                <w:szCs w:val="24"/>
               </w:rPr>
               <w:t>Rigidbody</w:t>
             </w:r>
@@ -1813,8 +1835,8 @@
                 <w:b/>
                 <w:bCs/>
                 <w:color w:val="00B050"/>
-                <w:sz w:val="32"/>
-                <w:szCs w:val="32"/>
+                <w:sz w:val="24"/>
+                <w:szCs w:val="24"/>
               </w:rPr>
               <w:t xml:space="preserve"> Collider</w:t>
             </w:r>
@@ -1832,15 +1854,15 @@
               <w:jc w:val="center"/>
               <w:rPr>
                 <w:color w:val="00B050"/>
-                <w:sz w:val="32"/>
-                <w:szCs w:val="32"/>
-              </w:rPr>
-            </w:pPr>
-            <w:r>
-              <w:rPr>
-                <w:color w:val="00B050"/>
-                <w:sz w:val="32"/>
-                <w:szCs w:val="32"/>
+                <w:sz w:val="24"/>
+                <w:szCs w:val="24"/>
+              </w:rPr>
+            </w:pPr>
+            <w:r>
+              <w:rPr>
+                <w:color w:val="00B050"/>
+                <w:sz w:val="24"/>
+                <w:szCs w:val="24"/>
               </w:rPr>
               <w:t>Trigger</w:t>
             </w:r>
@@ -1858,15 +1880,15 @@
               <w:jc w:val="center"/>
               <w:rPr>
                 <w:color w:val="00B050"/>
-                <w:sz w:val="32"/>
-                <w:szCs w:val="32"/>
-              </w:rPr>
-            </w:pPr>
-            <w:r>
-              <w:rPr>
-                <w:color w:val="00B050"/>
-                <w:sz w:val="32"/>
-                <w:szCs w:val="32"/>
+                <w:sz w:val="24"/>
+                <w:szCs w:val="24"/>
+              </w:rPr>
+            </w:pPr>
+            <w:r>
+              <w:rPr>
+                <w:color w:val="00B050"/>
+                <w:sz w:val="24"/>
+                <w:szCs w:val="24"/>
               </w:rPr>
               <w:t>Trigger</w:t>
             </w:r>
@@ -1884,15 +1906,15 @@
               <w:jc w:val="center"/>
               <w:rPr>
                 <w:color w:val="00B050"/>
-                <w:sz w:val="32"/>
-                <w:szCs w:val="32"/>
-              </w:rPr>
-            </w:pPr>
-            <w:r>
-              <w:rPr>
-                <w:color w:val="00B050"/>
-                <w:sz w:val="32"/>
-                <w:szCs w:val="32"/>
+                <w:sz w:val="24"/>
+                <w:szCs w:val="24"/>
+              </w:rPr>
+            </w:pPr>
+            <w:r>
+              <w:rPr>
+                <w:color w:val="00B050"/>
+                <w:sz w:val="24"/>
+                <w:szCs w:val="24"/>
               </w:rPr>
               <w:t>Trigger</w:t>
             </w:r>
@@ -1910,15 +1932,15 @@
               <w:jc w:val="center"/>
               <w:rPr>
                 <w:color w:val="00B050"/>
-                <w:sz w:val="32"/>
-                <w:szCs w:val="32"/>
-              </w:rPr>
-            </w:pPr>
-            <w:r>
-              <w:rPr>
-                <w:color w:val="00B050"/>
-                <w:sz w:val="32"/>
-                <w:szCs w:val="32"/>
+                <w:sz w:val="24"/>
+                <w:szCs w:val="24"/>
+              </w:rPr>
+            </w:pPr>
+            <w:r>
+              <w:rPr>
+                <w:color w:val="00B050"/>
+                <w:sz w:val="24"/>
+                <w:szCs w:val="24"/>
               </w:rPr>
               <w:t>Trigger</w:t>
             </w:r>
@@ -1936,15 +1958,15 @@
               <w:jc w:val="center"/>
               <w:rPr>
                 <w:color w:val="00B050"/>
-                <w:sz w:val="32"/>
-                <w:szCs w:val="32"/>
-              </w:rPr>
-            </w:pPr>
-            <w:r>
-              <w:rPr>
-                <w:color w:val="00B050"/>
-                <w:sz w:val="32"/>
-                <w:szCs w:val="32"/>
+                <w:sz w:val="24"/>
+                <w:szCs w:val="24"/>
+              </w:rPr>
+            </w:pPr>
+            <w:r>
+              <w:rPr>
+                <w:color w:val="00B050"/>
+                <w:sz w:val="24"/>
+                <w:szCs w:val="24"/>
               </w:rPr>
               <w:t>Trigger</w:t>
             </w:r>
@@ -1962,15 +1984,15 @@
               <w:jc w:val="center"/>
               <w:rPr>
                 <w:color w:val="00B050"/>
-                <w:sz w:val="32"/>
-                <w:szCs w:val="32"/>
-              </w:rPr>
-            </w:pPr>
-            <w:r>
-              <w:rPr>
-                <w:color w:val="00B050"/>
-                <w:sz w:val="32"/>
-                <w:szCs w:val="32"/>
+                <w:sz w:val="24"/>
+                <w:szCs w:val="24"/>
+              </w:rPr>
+            </w:pPr>
+            <w:r>
+              <w:rPr>
+                <w:color w:val="00B050"/>
+                <w:sz w:val="24"/>
+                <w:szCs w:val="24"/>
               </w:rPr>
               <w:t>Trigger</w:t>
             </w:r>
@@ -2033,6 +2055,54 @@
         </w:rPr>
         <w:t xml:space="preserve"> understand the difference. </w:t>
       </w:r>
+    </w:p>
+    <w:p>
+      <w:pPr>
+        <w:rPr>
+          <w:sz w:val="32"/>
+          <w:szCs w:val="32"/>
+        </w:rPr>
+      </w:pPr>
+    </w:p>
+    <w:p>
+      <w:pPr>
+        <w:rPr>
+          <w:sz w:val="32"/>
+          <w:szCs w:val="32"/>
+        </w:rPr>
+      </w:pPr>
+    </w:p>
+    <w:p>
+      <w:pPr>
+        <w:rPr>
+          <w:sz w:val="32"/>
+          <w:szCs w:val="32"/>
+        </w:rPr>
+      </w:pPr>
+    </w:p>
+    <w:p>
+      <w:pPr>
+        <w:rPr>
+          <w:sz w:val="32"/>
+          <w:szCs w:val="32"/>
+        </w:rPr>
+      </w:pPr>
+    </w:p>
+    <w:p>
+      <w:pPr>
+        <w:rPr>
+          <w:sz w:val="32"/>
+          <w:szCs w:val="32"/>
+        </w:rPr>
+      </w:pPr>
+    </w:p>
+    <w:p>
+      <w:pPr>
+        <w:rPr>
+          <w:sz w:val="32"/>
+          <w:szCs w:val="32"/>
+        </w:rPr>
+      </w:pPr>
     </w:p>
     <w:p>
       <w:pPr>
@@ -2053,6 +2123,7 @@
           <w:sz w:val="32"/>
           <w:szCs w:val="32"/>
         </w:rPr>
+        <w:lastRenderedPageBreak/>
         <w:t>Lets</w:t>
       </w:r>
       <w:proofErr w:type="gramEnd"/>
@@ -2141,7 +2212,6 @@
         <w:rPr>
           <w:noProof/>
         </w:rPr>
-        <w:lastRenderedPageBreak/>
         <w:drawing>
           <wp:inline distT="0" distB="0" distL="0" distR="0" wp14:anchorId="2F0D109E" wp14:editId="2A39E7E8">
             <wp:extent cx="3649980" cy="1435091"/>
@@ -2669,7 +2739,15 @@
           <w:sz w:val="32"/>
           <w:szCs w:val="32"/>
         </w:rPr>
-        <w:t xml:space="preserve"> going to get a message telling you the prefab connection is going to get broken. </w:t>
+        <w:t xml:space="preserve"> going to </w:t>
+      </w:r>
+      <w:r>
+        <w:rPr>
+          <w:sz w:val="32"/>
+          <w:szCs w:val="32"/>
+        </w:rPr>
+        <w:lastRenderedPageBreak/>
+        <w:t xml:space="preserve">get a message telling you the prefab connection is going to get broken. </w:t>
       </w:r>
     </w:p>
     <w:p>
@@ -2685,7 +2763,6 @@
         <w:rPr>
           <w:noProof/>
         </w:rPr>
-        <w:lastRenderedPageBreak/>
         <mc:AlternateContent>
           <mc:Choice Requires="wps">
             <w:drawing>
@@ -4570,13 +4647,13 @@
         <w:tblLook w:val="04A0" w:firstRow="1" w:lastRow="0" w:firstColumn="1" w:lastColumn="0" w:noHBand="0" w:noVBand="1"/>
       </w:tblPr>
       <w:tblGrid>
-        <w:gridCol w:w="1505"/>
-        <w:gridCol w:w="1210"/>
-        <w:gridCol w:w="1209"/>
-        <w:gridCol w:w="1504"/>
-        <w:gridCol w:w="1209"/>
-        <w:gridCol w:w="1209"/>
-        <w:gridCol w:w="1504"/>
+        <w:gridCol w:w="1424"/>
+        <w:gridCol w:w="1270"/>
+        <w:gridCol w:w="1270"/>
+        <w:gridCol w:w="1423"/>
+        <w:gridCol w:w="1270"/>
+        <w:gridCol w:w="1270"/>
+        <w:gridCol w:w="1423"/>
       </w:tblGrid>
       <w:tr>
         <w:tc>
@@ -4592,8 +4669,8 @@
               <w:rPr>
                 <w:b/>
                 <w:bCs/>
-                <w:sz w:val="32"/>
-                <w:szCs w:val="32"/>
+                <w:sz w:val="24"/>
+                <w:szCs w:val="24"/>
               </w:rPr>
             </w:pPr>
           </w:p>
@@ -4612,8 +4689,8 @@
                 <w:b/>
                 <w:bCs/>
                 <w:color w:val="FFC000"/>
-                <w:sz w:val="32"/>
-                <w:szCs w:val="32"/>
+                <w:sz w:val="24"/>
+                <w:szCs w:val="24"/>
               </w:rPr>
             </w:pPr>
             <w:r>
@@ -4621,8 +4698,8 @@
                 <w:b/>
                 <w:bCs/>
                 <w:color w:val="FFC000"/>
-                <w:sz w:val="32"/>
-                <w:szCs w:val="32"/>
+                <w:sz w:val="24"/>
+                <w:szCs w:val="24"/>
               </w:rPr>
               <w:t>Static Collider</w:t>
             </w:r>
@@ -4642,8 +4719,8 @@
                 <w:b/>
                 <w:bCs/>
                 <w:color w:val="FFC000"/>
-                <w:sz w:val="32"/>
-                <w:szCs w:val="32"/>
+                <w:sz w:val="24"/>
+                <w:szCs w:val="24"/>
               </w:rPr>
             </w:pPr>
             <w:proofErr w:type="spellStart"/>
@@ -4652,8 +4729,8 @@
                 <w:b/>
                 <w:bCs/>
                 <w:color w:val="FFC000"/>
-                <w:sz w:val="32"/>
-                <w:szCs w:val="32"/>
+                <w:sz w:val="24"/>
+                <w:szCs w:val="24"/>
               </w:rPr>
               <w:t>Rigidbody</w:t>
             </w:r>
@@ -4663,8 +4740,8 @@
                 <w:b/>
                 <w:bCs/>
                 <w:color w:val="FFC000"/>
-                <w:sz w:val="32"/>
-                <w:szCs w:val="32"/>
+                <w:sz w:val="24"/>
+                <w:szCs w:val="24"/>
               </w:rPr>
               <w:t xml:space="preserve"> Collider</w:t>
             </w:r>
@@ -4684,8 +4761,8 @@
                 <w:b/>
                 <w:bCs/>
                 <w:color w:val="FFC000"/>
-                <w:sz w:val="32"/>
-                <w:szCs w:val="32"/>
+                <w:sz w:val="24"/>
+                <w:szCs w:val="24"/>
               </w:rPr>
             </w:pPr>
             <w:r>
@@ -4693,8 +4770,8 @@
                 <w:b/>
                 <w:bCs/>
                 <w:color w:val="FFC000"/>
-                <w:sz w:val="32"/>
-                <w:szCs w:val="32"/>
+                <w:sz w:val="24"/>
+                <w:szCs w:val="24"/>
               </w:rPr>
               <w:t xml:space="preserve">Kinematic </w:t>
             </w:r>
@@ -4704,8 +4781,8 @@
                 <w:b/>
                 <w:bCs/>
                 <w:color w:val="FFC000"/>
-                <w:sz w:val="32"/>
-                <w:szCs w:val="32"/>
+                <w:sz w:val="24"/>
+                <w:szCs w:val="24"/>
               </w:rPr>
               <w:t>Rigidbody</w:t>
             </w:r>
@@ -4715,8 +4792,8 @@
                 <w:b/>
                 <w:bCs/>
                 <w:color w:val="FFC000"/>
-                <w:sz w:val="32"/>
-                <w:szCs w:val="32"/>
+                <w:sz w:val="24"/>
+                <w:szCs w:val="24"/>
               </w:rPr>
               <w:t xml:space="preserve"> Collider</w:t>
             </w:r>
@@ -4736,17 +4813,17 @@
                 <w:b/>
                 <w:bCs/>
                 <w:color w:val="00B050"/>
-                <w:sz w:val="32"/>
-                <w:szCs w:val="32"/>
-              </w:rPr>
-            </w:pPr>
-            <w:r>
-              <w:rPr>
-                <w:b/>
-                <w:bCs/>
-                <w:color w:val="00B050"/>
-                <w:sz w:val="32"/>
-                <w:szCs w:val="32"/>
+                <w:sz w:val="24"/>
+                <w:szCs w:val="24"/>
+              </w:rPr>
+            </w:pPr>
+            <w:r>
+              <w:rPr>
+                <w:b/>
+                <w:bCs/>
+                <w:color w:val="00B050"/>
+                <w:sz w:val="24"/>
+                <w:szCs w:val="24"/>
               </w:rPr>
               <w:t>Static Trigger Collider</w:t>
             </w:r>
@@ -4766,8 +4843,8 @@
                 <w:b/>
                 <w:bCs/>
                 <w:color w:val="00B050"/>
-                <w:sz w:val="32"/>
-                <w:szCs w:val="32"/>
+                <w:sz w:val="24"/>
+                <w:szCs w:val="24"/>
               </w:rPr>
             </w:pPr>
             <w:proofErr w:type="spellStart"/>
@@ -4776,8 +4853,8 @@
                 <w:b/>
                 <w:bCs/>
                 <w:color w:val="00B050"/>
-                <w:sz w:val="32"/>
-                <w:szCs w:val="32"/>
+                <w:sz w:val="24"/>
+                <w:szCs w:val="24"/>
               </w:rPr>
               <w:t>Rigidbody</w:t>
             </w:r>
@@ -4787,8 +4864,8 @@
                 <w:b/>
                 <w:bCs/>
                 <w:color w:val="00B050"/>
-                <w:sz w:val="32"/>
-                <w:szCs w:val="32"/>
+                <w:sz w:val="24"/>
+                <w:szCs w:val="24"/>
               </w:rPr>
               <w:t xml:space="preserve"> Trigger Collider</w:t>
             </w:r>
@@ -4808,17 +4885,17 @@
                 <w:b/>
                 <w:bCs/>
                 <w:color w:val="00B050"/>
-                <w:sz w:val="32"/>
-                <w:szCs w:val="32"/>
-              </w:rPr>
-            </w:pPr>
-            <w:r>
-              <w:rPr>
-                <w:b/>
-                <w:bCs/>
-                <w:color w:val="00B050"/>
-                <w:sz w:val="32"/>
-                <w:szCs w:val="32"/>
+                <w:sz w:val="24"/>
+                <w:szCs w:val="24"/>
+              </w:rPr>
+            </w:pPr>
+            <w:r>
+              <w:rPr>
+                <w:b/>
+                <w:bCs/>
+                <w:color w:val="00B050"/>
+                <w:sz w:val="24"/>
+                <w:szCs w:val="24"/>
               </w:rPr>
               <w:t xml:space="preserve">Kinematic </w:t>
             </w:r>
@@ -4828,8 +4905,8 @@
                 <w:b/>
                 <w:bCs/>
                 <w:color w:val="00B050"/>
-                <w:sz w:val="32"/>
-                <w:szCs w:val="32"/>
+                <w:sz w:val="24"/>
+                <w:szCs w:val="24"/>
               </w:rPr>
               <w:t>Rigidbody</w:t>
             </w:r>
@@ -4839,8 +4916,8 @@
                 <w:b/>
                 <w:bCs/>
                 <w:color w:val="00B050"/>
-                <w:sz w:val="32"/>
-                <w:szCs w:val="32"/>
+                <w:sz w:val="24"/>
+                <w:szCs w:val="24"/>
               </w:rPr>
               <w:t xml:space="preserve"> Collider</w:t>
             </w:r>
@@ -4862,8 +4939,8 @@
                 <w:b/>
                 <w:bCs/>
                 <w:color w:val="FFC000"/>
-                <w:sz w:val="32"/>
-                <w:szCs w:val="32"/>
+                <w:sz w:val="24"/>
+                <w:szCs w:val="24"/>
               </w:rPr>
             </w:pPr>
             <w:r>
@@ -4871,8 +4948,8 @@
                 <w:b/>
                 <w:bCs/>
                 <w:color w:val="FFC000"/>
-                <w:sz w:val="32"/>
-                <w:szCs w:val="32"/>
+                <w:sz w:val="24"/>
+                <w:szCs w:val="24"/>
               </w:rPr>
               <w:t>Static Collider</w:t>
             </w:r>
@@ -4889,8 +4966,8 @@
               <w:ind w:hanging="450"/>
               <w:jc w:val="center"/>
               <w:rPr>
-                <w:sz w:val="32"/>
-                <w:szCs w:val="32"/>
+                <w:sz w:val="24"/>
+                <w:szCs w:val="24"/>
               </w:rPr>
             </w:pPr>
           </w:p>
@@ -4907,15 +4984,15 @@
               <w:jc w:val="center"/>
               <w:rPr>
                 <w:color w:val="FFC000"/>
-                <w:sz w:val="32"/>
-                <w:szCs w:val="32"/>
+                <w:sz w:val="24"/>
+                <w:szCs w:val="24"/>
               </w:rPr>
             </w:pPr>
             <w:r>
               <w:rPr>
                 <w:color w:val="FFC000"/>
-                <w:sz w:val="32"/>
-                <w:szCs w:val="32"/>
+                <w:sz w:val="24"/>
+                <w:szCs w:val="24"/>
               </w:rPr>
               <w:t>Collision</w:t>
             </w:r>
@@ -4932,51 +5009,51 @@
               <w:ind w:hanging="450"/>
               <w:jc w:val="center"/>
               <w:rPr>
-                <w:sz w:val="32"/>
-                <w:szCs w:val="32"/>
-              </w:rPr>
-            </w:pPr>
-          </w:p>
-        </w:tc>
-        <w:tc>
-          <w:tcPr>
-            <w:tcW w:w="1850" w:type="dxa"/>
-            <w:shd w:val="clear" w:color="auto" w:fill="3B3838" w:themeFill="background2" w:themeFillShade="40"/>
-            <w:vAlign w:val="center"/>
-          </w:tcPr>
-          <w:p>
-            <w:pPr>
-              <w:ind w:hanging="450"/>
-              <w:jc w:val="center"/>
-              <w:rPr>
-                <w:color w:val="00B050"/>
-                <w:sz w:val="32"/>
-                <w:szCs w:val="32"/>
-              </w:rPr>
-            </w:pPr>
-          </w:p>
-        </w:tc>
-        <w:tc>
-          <w:tcPr>
-            <w:tcW w:w="1850" w:type="dxa"/>
-            <w:shd w:val="clear" w:color="auto" w:fill="3B3838" w:themeFill="background2" w:themeFillShade="40"/>
-            <w:vAlign w:val="center"/>
-          </w:tcPr>
-          <w:p>
-            <w:pPr>
-              <w:ind w:hanging="450"/>
-              <w:jc w:val="center"/>
-              <w:rPr>
-                <w:color w:val="00B050"/>
-                <w:sz w:val="32"/>
-                <w:szCs w:val="32"/>
-              </w:rPr>
-            </w:pPr>
-            <w:r>
-              <w:rPr>
-                <w:color w:val="00B050"/>
-                <w:sz w:val="32"/>
-                <w:szCs w:val="32"/>
+                <w:sz w:val="24"/>
+                <w:szCs w:val="24"/>
+              </w:rPr>
+            </w:pPr>
+          </w:p>
+        </w:tc>
+        <w:tc>
+          <w:tcPr>
+            <w:tcW w:w="1850" w:type="dxa"/>
+            <w:shd w:val="clear" w:color="auto" w:fill="3B3838" w:themeFill="background2" w:themeFillShade="40"/>
+            <w:vAlign w:val="center"/>
+          </w:tcPr>
+          <w:p>
+            <w:pPr>
+              <w:ind w:hanging="450"/>
+              <w:jc w:val="center"/>
+              <w:rPr>
+                <w:color w:val="00B050"/>
+                <w:sz w:val="24"/>
+                <w:szCs w:val="24"/>
+              </w:rPr>
+            </w:pPr>
+          </w:p>
+        </w:tc>
+        <w:tc>
+          <w:tcPr>
+            <w:tcW w:w="1850" w:type="dxa"/>
+            <w:shd w:val="clear" w:color="auto" w:fill="3B3838" w:themeFill="background2" w:themeFillShade="40"/>
+            <w:vAlign w:val="center"/>
+          </w:tcPr>
+          <w:p>
+            <w:pPr>
+              <w:ind w:hanging="450"/>
+              <w:jc w:val="center"/>
+              <w:rPr>
+                <w:color w:val="00B050"/>
+                <w:sz w:val="24"/>
+                <w:szCs w:val="24"/>
+              </w:rPr>
+            </w:pPr>
+            <w:r>
+              <w:rPr>
+                <w:color w:val="00B050"/>
+                <w:sz w:val="24"/>
+                <w:szCs w:val="24"/>
               </w:rPr>
               <w:t>Trigger</w:t>
             </w:r>
@@ -4994,15 +5071,15 @@
               <w:jc w:val="center"/>
               <w:rPr>
                 <w:color w:val="00B050"/>
-                <w:sz w:val="32"/>
-                <w:szCs w:val="32"/>
-              </w:rPr>
-            </w:pPr>
-            <w:r>
-              <w:rPr>
-                <w:color w:val="00B050"/>
-                <w:sz w:val="32"/>
-                <w:szCs w:val="32"/>
+                <w:sz w:val="24"/>
+                <w:szCs w:val="24"/>
+              </w:rPr>
+            </w:pPr>
+            <w:r>
+              <w:rPr>
+                <w:color w:val="00B050"/>
+                <w:sz w:val="24"/>
+                <w:szCs w:val="24"/>
               </w:rPr>
               <w:t>Trigger</w:t>
             </w:r>
@@ -5024,8 +5101,8 @@
                 <w:b/>
                 <w:bCs/>
                 <w:color w:val="FFC000"/>
-                <w:sz w:val="32"/>
-                <w:szCs w:val="32"/>
+                <w:sz w:val="24"/>
+                <w:szCs w:val="24"/>
               </w:rPr>
             </w:pPr>
             <w:proofErr w:type="spellStart"/>
@@ -5034,8 +5111,8 @@
                 <w:b/>
                 <w:bCs/>
                 <w:color w:val="FFC000"/>
-                <w:sz w:val="32"/>
-                <w:szCs w:val="32"/>
+                <w:sz w:val="24"/>
+                <w:szCs w:val="24"/>
               </w:rPr>
               <w:t>Rigidbody</w:t>
             </w:r>
@@ -5045,34 +5122,57 @@
                 <w:b/>
                 <w:bCs/>
                 <w:color w:val="FFC000"/>
-                <w:sz w:val="32"/>
-                <w:szCs w:val="32"/>
-              </w:rPr>
-              <w:t xml:space="preserve"> Collider</w:t>
-            </w:r>
-          </w:p>
-        </w:tc>
-        <w:tc>
-          <w:tcPr>
-            <w:tcW w:w="1850" w:type="dxa"/>
-            <w:shd w:val="clear" w:color="auto" w:fill="3B3838" w:themeFill="background2" w:themeFillShade="40"/>
-            <w:vAlign w:val="center"/>
-          </w:tcPr>
-          <w:p>
-            <w:pPr>
-              <w:ind w:hanging="450"/>
-              <w:jc w:val="center"/>
-              <w:rPr>
+                <w:sz w:val="24"/>
+                <w:szCs w:val="24"/>
+              </w:rPr>
+              <w:t xml:space="preserve"> </w:t>
+            </w:r>
+          </w:p>
+          <w:p>
+            <w:pPr>
+              <w:ind w:hanging="450"/>
+              <w:jc w:val="center"/>
+              <w:rPr>
+                <w:b/>
+                <w:bCs/>
                 <w:color w:val="FFC000"/>
-                <w:sz w:val="32"/>
-                <w:szCs w:val="32"/>
-              </w:rPr>
-            </w:pPr>
-            <w:r>
-              <w:rPr>
+                <w:sz w:val="24"/>
+                <w:szCs w:val="24"/>
+              </w:rPr>
+            </w:pPr>
+            <w:r>
+              <w:rPr>
+                <w:b/>
+                <w:bCs/>
                 <w:color w:val="FFC000"/>
-                <w:sz w:val="32"/>
-                <w:szCs w:val="32"/>
+                <w:sz w:val="24"/>
+                <w:szCs w:val="24"/>
+              </w:rPr>
+              <w:t>Collider</w:t>
+            </w:r>
+          </w:p>
+        </w:tc>
+        <w:tc>
+          <w:tcPr>
+            <w:tcW w:w="1850" w:type="dxa"/>
+            <w:shd w:val="clear" w:color="auto" w:fill="3B3838" w:themeFill="background2" w:themeFillShade="40"/>
+            <w:vAlign w:val="center"/>
+          </w:tcPr>
+          <w:p>
+            <w:pPr>
+              <w:ind w:hanging="450"/>
+              <w:jc w:val="center"/>
+              <w:rPr>
+                <w:color w:val="FFC000"/>
+                <w:sz w:val="24"/>
+                <w:szCs w:val="24"/>
+              </w:rPr>
+            </w:pPr>
+            <w:r>
+              <w:rPr>
+                <w:color w:val="FFC000"/>
+                <w:sz w:val="24"/>
+                <w:szCs w:val="24"/>
               </w:rPr>
               <w:t>Collision</w:t>
             </w:r>
@@ -5090,15 +5190,15 @@
               <w:jc w:val="center"/>
               <w:rPr>
                 <w:color w:val="FFC000"/>
-                <w:sz w:val="32"/>
-                <w:szCs w:val="32"/>
+                <w:sz w:val="24"/>
+                <w:szCs w:val="24"/>
               </w:rPr>
             </w:pPr>
             <w:r>
               <w:rPr>
                 <w:color w:val="FFC000"/>
-                <w:sz w:val="32"/>
-                <w:szCs w:val="32"/>
+                <w:sz w:val="24"/>
+                <w:szCs w:val="24"/>
               </w:rPr>
               <w:t>Collision</w:t>
             </w:r>
@@ -5116,15 +5216,15 @@
               <w:jc w:val="center"/>
               <w:rPr>
                 <w:color w:val="FFC000"/>
-                <w:sz w:val="32"/>
-                <w:szCs w:val="32"/>
+                <w:sz w:val="24"/>
+                <w:szCs w:val="24"/>
               </w:rPr>
             </w:pPr>
             <w:r>
               <w:rPr>
                 <w:color w:val="FFC000"/>
-                <w:sz w:val="32"/>
-                <w:szCs w:val="32"/>
+                <w:sz w:val="24"/>
+                <w:szCs w:val="24"/>
               </w:rPr>
               <w:t>Collision</w:t>
             </w:r>
@@ -5142,15 +5242,15 @@
               <w:jc w:val="center"/>
               <w:rPr>
                 <w:color w:val="00B050"/>
-                <w:sz w:val="32"/>
-                <w:szCs w:val="32"/>
-              </w:rPr>
-            </w:pPr>
-            <w:r>
-              <w:rPr>
-                <w:color w:val="00B050"/>
-                <w:sz w:val="32"/>
-                <w:szCs w:val="32"/>
+                <w:sz w:val="24"/>
+                <w:szCs w:val="24"/>
+              </w:rPr>
+            </w:pPr>
+            <w:r>
+              <w:rPr>
+                <w:color w:val="00B050"/>
+                <w:sz w:val="24"/>
+                <w:szCs w:val="24"/>
               </w:rPr>
               <w:t>Trigger</w:t>
             </w:r>
@@ -5168,15 +5268,15 @@
               <w:jc w:val="center"/>
               <w:rPr>
                 <w:color w:val="00B050"/>
-                <w:sz w:val="32"/>
-                <w:szCs w:val="32"/>
-              </w:rPr>
-            </w:pPr>
-            <w:r>
-              <w:rPr>
-                <w:color w:val="00B050"/>
-                <w:sz w:val="32"/>
-                <w:szCs w:val="32"/>
+                <w:sz w:val="24"/>
+                <w:szCs w:val="24"/>
+              </w:rPr>
+            </w:pPr>
+            <w:r>
+              <w:rPr>
+                <w:color w:val="00B050"/>
+                <w:sz w:val="24"/>
+                <w:szCs w:val="24"/>
               </w:rPr>
               <w:t>Trigger</w:t>
             </w:r>
@@ -5194,15 +5294,15 @@
               <w:jc w:val="center"/>
               <w:rPr>
                 <w:color w:val="00B050"/>
-                <w:sz w:val="32"/>
-                <w:szCs w:val="32"/>
-              </w:rPr>
-            </w:pPr>
-            <w:r>
-              <w:rPr>
-                <w:color w:val="00B050"/>
-                <w:sz w:val="32"/>
-                <w:szCs w:val="32"/>
+                <w:sz w:val="24"/>
+                <w:szCs w:val="24"/>
+              </w:rPr>
+            </w:pPr>
+            <w:r>
+              <w:rPr>
+                <w:color w:val="00B050"/>
+                <w:sz w:val="24"/>
+                <w:szCs w:val="24"/>
               </w:rPr>
               <w:t>Trigger</w:t>
             </w:r>
@@ -5224,8 +5324,8 @@
                 <w:b/>
                 <w:bCs/>
                 <w:color w:val="FFC000"/>
-                <w:sz w:val="32"/>
-                <w:szCs w:val="32"/>
+                <w:sz w:val="24"/>
+                <w:szCs w:val="24"/>
               </w:rPr>
             </w:pPr>
             <w:r>
@@ -5233,8 +5333,8 @@
                 <w:b/>
                 <w:bCs/>
                 <w:color w:val="FFC000"/>
-                <w:sz w:val="32"/>
-                <w:szCs w:val="32"/>
+                <w:sz w:val="24"/>
+                <w:szCs w:val="24"/>
               </w:rPr>
               <w:t xml:space="preserve">Kinematic </w:t>
             </w:r>
@@ -5244,8 +5344,8 @@
                 <w:b/>
                 <w:bCs/>
                 <w:color w:val="FFC000"/>
-                <w:sz w:val="32"/>
-                <w:szCs w:val="32"/>
+                <w:sz w:val="24"/>
+                <w:szCs w:val="24"/>
               </w:rPr>
               <w:t>Rigidbody</w:t>
             </w:r>
@@ -5255,8 +5355,8 @@
                 <w:b/>
                 <w:bCs/>
                 <w:color w:val="FFC000"/>
-                <w:sz w:val="32"/>
-                <w:szCs w:val="32"/>
+                <w:sz w:val="24"/>
+                <w:szCs w:val="24"/>
               </w:rPr>
               <w:t xml:space="preserve"> Collider</w:t>
             </w:r>
@@ -5273,8 +5373,8 @@
               <w:ind w:hanging="450"/>
               <w:jc w:val="center"/>
               <w:rPr>
-                <w:sz w:val="32"/>
-                <w:szCs w:val="32"/>
+                <w:sz w:val="24"/>
+                <w:szCs w:val="24"/>
               </w:rPr>
             </w:pPr>
           </w:p>
@@ -5291,15 +5391,15 @@
               <w:jc w:val="center"/>
               <w:rPr>
                 <w:color w:val="FFC000"/>
-                <w:sz w:val="32"/>
-                <w:szCs w:val="32"/>
+                <w:sz w:val="24"/>
+                <w:szCs w:val="24"/>
               </w:rPr>
             </w:pPr>
             <w:r>
               <w:rPr>
                 <w:color w:val="FFC000"/>
-                <w:sz w:val="32"/>
-                <w:szCs w:val="32"/>
+                <w:sz w:val="24"/>
+                <w:szCs w:val="24"/>
               </w:rPr>
               <w:t>Collision</w:t>
             </w:r>
@@ -5316,33 +5416,33 @@
               <w:ind w:hanging="450"/>
               <w:jc w:val="center"/>
               <w:rPr>
-                <w:sz w:val="32"/>
-                <w:szCs w:val="32"/>
-              </w:rPr>
-            </w:pPr>
-          </w:p>
-        </w:tc>
-        <w:tc>
-          <w:tcPr>
-            <w:tcW w:w="1850" w:type="dxa"/>
-            <w:shd w:val="clear" w:color="auto" w:fill="3B3838" w:themeFill="background2" w:themeFillShade="40"/>
-            <w:vAlign w:val="center"/>
-          </w:tcPr>
-          <w:p>
-            <w:pPr>
-              <w:ind w:hanging="450"/>
-              <w:jc w:val="center"/>
-              <w:rPr>
-                <w:color w:val="00B050"/>
-                <w:sz w:val="32"/>
-                <w:szCs w:val="32"/>
-              </w:rPr>
-            </w:pPr>
-            <w:r>
-              <w:rPr>
-                <w:color w:val="00B050"/>
-                <w:sz w:val="32"/>
-                <w:szCs w:val="32"/>
+                <w:sz w:val="24"/>
+                <w:szCs w:val="24"/>
+              </w:rPr>
+            </w:pPr>
+          </w:p>
+        </w:tc>
+        <w:tc>
+          <w:tcPr>
+            <w:tcW w:w="1850" w:type="dxa"/>
+            <w:shd w:val="clear" w:color="auto" w:fill="3B3838" w:themeFill="background2" w:themeFillShade="40"/>
+            <w:vAlign w:val="center"/>
+          </w:tcPr>
+          <w:p>
+            <w:pPr>
+              <w:ind w:hanging="450"/>
+              <w:jc w:val="center"/>
+              <w:rPr>
+                <w:color w:val="00B050"/>
+                <w:sz w:val="24"/>
+                <w:szCs w:val="24"/>
+              </w:rPr>
+            </w:pPr>
+            <w:r>
+              <w:rPr>
+                <w:color w:val="00B050"/>
+                <w:sz w:val="24"/>
+                <w:szCs w:val="24"/>
               </w:rPr>
               <w:t>Trigger</w:t>
             </w:r>
@@ -5360,15 +5460,15 @@
               <w:jc w:val="center"/>
               <w:rPr>
                 <w:color w:val="00B050"/>
-                <w:sz w:val="32"/>
-                <w:szCs w:val="32"/>
-              </w:rPr>
-            </w:pPr>
-            <w:r>
-              <w:rPr>
-                <w:color w:val="00B050"/>
-                <w:sz w:val="32"/>
-                <w:szCs w:val="32"/>
+                <w:sz w:val="24"/>
+                <w:szCs w:val="24"/>
+              </w:rPr>
+            </w:pPr>
+            <w:r>
+              <w:rPr>
+                <w:color w:val="00B050"/>
+                <w:sz w:val="24"/>
+                <w:szCs w:val="24"/>
               </w:rPr>
               <w:t>Trigger</w:t>
             </w:r>
@@ -5386,15 +5486,15 @@
               <w:jc w:val="center"/>
               <w:rPr>
                 <w:color w:val="00B050"/>
-                <w:sz w:val="32"/>
-                <w:szCs w:val="32"/>
-              </w:rPr>
-            </w:pPr>
-            <w:r>
-              <w:rPr>
-                <w:color w:val="00B050"/>
-                <w:sz w:val="32"/>
-                <w:szCs w:val="32"/>
+                <w:sz w:val="24"/>
+                <w:szCs w:val="24"/>
+              </w:rPr>
+            </w:pPr>
+            <w:r>
+              <w:rPr>
+                <w:color w:val="00B050"/>
+                <w:sz w:val="24"/>
+                <w:szCs w:val="24"/>
               </w:rPr>
               <w:t>Trigger</w:t>
             </w:r>

</xml_diff>